<commit_message>
tots posat amb justifica
</commit_message>
<xml_diff>
--- a/Factura.Wpsoffice.docx
+++ b/Factura.Wpsoffice.docx
@@ -4,12 +4,13 @@
   <w:body>
     <w:p>
       <w:pPr>
-        <w:jc w:val="left"/>
+        <w:jc w:val="both"/>
         <w:rPr>
           <w:rFonts w:hint="default"/>
           <w:lang w:val="en-US"/>
         </w:rPr>
       </w:pPr>
+      <w:bookmarkStart w:id="0" w:name="_GoBack"/>
       <w:r>
         <w:rPr>
           <w:rFonts w:hint="default"/>
@@ -20,7 +21,7 @@
     </w:p>
     <w:p>
       <w:pPr>
-        <w:jc w:val="left"/>
+        <w:jc w:val="both"/>
         <w:rPr>
           <w:rFonts w:hint="default"/>
           <w:lang w:val="en-US"/>
@@ -40,7 +41,7 @@
           <w:ilvl w:val="0"/>
           <w:numId w:val="1"/>
         </w:numPr>
-        <w:jc w:val="left"/>
+        <w:jc w:val="both"/>
         <w:rPr>
           <w:rFonts w:hint="default"/>
           <w:lang w:val="en-US"/>
@@ -57,9 +58,10 @@
     <w:p>
       <w:pPr>
         <w:numPr>
+          <w:ilvl w:val="0"/>
           <w:numId w:val="0"/>
         </w:numPr>
-        <w:jc w:val="left"/>
+        <w:jc w:val="both"/>
         <w:rPr>
           <w:rFonts w:hint="default"/>
           <w:lang w:val="en-US"/>
@@ -69,9 +71,10 @@
     <w:p>
       <w:pPr>
         <w:numPr>
+          <w:ilvl w:val="0"/>
           <w:numId w:val="0"/>
         </w:numPr>
-        <w:jc w:val="left"/>
+        <w:jc w:val="both"/>
         <w:rPr>
           <w:rFonts w:hint="default"/>
           <w:lang w:val="en-US"/>
@@ -81,9 +84,10 @@
     <w:p>
       <w:pPr>
         <w:numPr>
+          <w:ilvl w:val="0"/>
           <w:numId w:val="0"/>
         </w:numPr>
-        <w:jc w:val="left"/>
+        <w:jc w:val="both"/>
         <w:rPr>
           <w:rFonts w:hint="default"/>
           <w:lang w:val="en-US"/>
@@ -102,15 +106,22 @@
           <w:lang w:val="en-US"/>
         </w:rPr>
         <w:tab/>
+      </w:r>
+      <w:r>
+        <w:rPr>
+          <w:rFonts w:hint="default"/>
+          <w:lang w:val="en-US"/>
+        </w:rPr>
         <w:t>1256            10 de novembre de 2023</w:t>
       </w:r>
     </w:p>
     <w:p>
       <w:pPr>
         <w:numPr>
+          <w:ilvl w:val="0"/>
           <w:numId w:val="0"/>
         </w:numPr>
-        <w:jc w:val="left"/>
+        <w:jc w:val="both"/>
         <w:rPr>
           <w:rFonts w:hint="default"/>
           <w:lang w:val="en-US"/>
@@ -120,9 +131,10 @@
     <w:p>
       <w:pPr>
         <w:numPr>
+          <w:ilvl w:val="0"/>
           <w:numId w:val="0"/>
         </w:numPr>
-        <w:jc w:val="left"/>
+        <w:jc w:val="both"/>
         <w:rPr>
           <w:rFonts w:hint="default"/>
           <w:lang w:val="en-US"/>
@@ -132,9 +144,10 @@
     <w:p>
       <w:pPr>
         <w:numPr>
+          <w:ilvl w:val="0"/>
           <w:numId w:val="0"/>
         </w:numPr>
-        <w:jc w:val="left"/>
+        <w:jc w:val="both"/>
         <w:rPr>
           <w:rFonts w:hint="default"/>
           <w:lang w:val="en-US"/>
@@ -144,9 +157,10 @@
     <w:p>
       <w:pPr>
         <w:numPr>
+          <w:ilvl w:val="0"/>
           <w:numId w:val="0"/>
         </w:numPr>
-        <w:jc w:val="left"/>
+        <w:jc w:val="both"/>
         <w:rPr>
           <w:rFonts w:hint="default"/>
           <w:lang w:val="en-US"/>
@@ -156,9 +170,10 @@
     <w:p>
       <w:pPr>
         <w:numPr>
+          <w:ilvl w:val="0"/>
           <w:numId w:val="0"/>
         </w:numPr>
-        <w:jc w:val="left"/>
+        <w:jc w:val="both"/>
         <w:rPr>
           <w:rFonts w:hint="default"/>
           <w:lang w:val="en-US"/>
@@ -168,9 +183,10 @@
     <w:p>
       <w:pPr>
         <w:numPr>
+          <w:ilvl w:val="0"/>
           <w:numId w:val="0"/>
         </w:numPr>
-        <w:jc w:val="left"/>
+        <w:jc w:val="both"/>
         <w:rPr>
           <w:rFonts w:hint="default"/>
           <w:lang w:val="en-US"/>
@@ -199,7 +215,9 @@
         </w:tblBorders>
         <w:tblLayout w:type="fixed"/>
         <w:tblCellMar>
+          <w:top w:w="0" w:type="dxa"/>
           <w:left w:w="108" w:type="dxa"/>
+          <w:bottom w:w="0" w:type="dxa"/>
           <w:right w:w="108" w:type="dxa"/>
         </w:tblCellMar>
       </w:tblPr>
@@ -225,10 +243,6 @@
             <w:insideH w:val="single" w:color="auto" w:sz="4" w:space="0"/>
             <w:insideV w:val="single" w:color="auto" w:sz="4" w:space="0"/>
           </w:tblBorders>
-          <w:tblCellMar>
-            <w:left w:w="108" w:type="dxa"/>
-            <w:right w:w="108" w:type="dxa"/>
-          </w:tblCellMar>
         </w:tblPrEx>
         <w:trPr>
           <w:trHeight w:val="288" w:hRule="atLeast"/>
@@ -239,10 +253,12 @@
           </w:tcPr>
           <w:p>
             <w:pPr>
-              <w:numPr>
-                <w:numId w:val="0"/>
-              </w:numPr>
-              <w:jc w:val="left"/>
+              <w:widowControl w:val="0"/>
+              <w:numPr>
+                <w:ilvl w:val="0"/>
+                <w:numId w:val="0"/>
+              </w:numPr>
+              <w:jc w:val="both"/>
               <w:rPr>
                 <w:rFonts w:hint="default"/>
                 <w:sz w:val="16"/>
@@ -269,10 +285,12 @@
           </w:tcPr>
           <w:p>
             <w:pPr>
-              <w:numPr>
-                <w:numId w:val="0"/>
-              </w:numPr>
-              <w:jc w:val="left"/>
+              <w:widowControl w:val="0"/>
+              <w:numPr>
+                <w:ilvl w:val="0"/>
+                <w:numId w:val="0"/>
+              </w:numPr>
+              <w:jc w:val="both"/>
               <w:rPr>
                 <w:rFonts w:hint="default"/>
                 <w:sz w:val="16"/>
@@ -299,10 +317,12 @@
           </w:tcPr>
           <w:p>
             <w:pPr>
-              <w:numPr>
-                <w:numId w:val="0"/>
-              </w:numPr>
-              <w:jc w:val="left"/>
+              <w:widowControl w:val="0"/>
+              <w:numPr>
+                <w:ilvl w:val="0"/>
+                <w:numId w:val="0"/>
+              </w:numPr>
+              <w:jc w:val="both"/>
               <w:rPr>
                 <w:rFonts w:hint="default"/>
                 <w:sz w:val="16"/>
@@ -329,10 +349,12 @@
           </w:tcPr>
           <w:p>
             <w:pPr>
-              <w:numPr>
-                <w:numId w:val="0"/>
-              </w:numPr>
-              <w:jc w:val="left"/>
+              <w:widowControl w:val="0"/>
+              <w:numPr>
+                <w:ilvl w:val="0"/>
+                <w:numId w:val="0"/>
+              </w:numPr>
+              <w:jc w:val="both"/>
               <w:rPr>
                 <w:rFonts w:hint="default"/>
                 <w:sz w:val="16"/>
@@ -359,10 +381,12 @@
           </w:tcPr>
           <w:p>
             <w:pPr>
-              <w:numPr>
-                <w:numId w:val="0"/>
-              </w:numPr>
-              <w:jc w:val="left"/>
+              <w:widowControl w:val="0"/>
+              <w:numPr>
+                <w:ilvl w:val="0"/>
+                <w:numId w:val="0"/>
+              </w:numPr>
+              <w:jc w:val="both"/>
               <w:rPr>
                 <w:rFonts w:hint="default"/>
                 <w:sz w:val="16"/>
@@ -389,10 +413,12 @@
           </w:tcPr>
           <w:p>
             <w:pPr>
-              <w:numPr>
-                <w:numId w:val="0"/>
-              </w:numPr>
-              <w:jc w:val="left"/>
+              <w:widowControl w:val="0"/>
+              <w:numPr>
+                <w:ilvl w:val="0"/>
+                <w:numId w:val="0"/>
+              </w:numPr>
+              <w:jc w:val="both"/>
               <w:rPr>
                 <w:rFonts w:hint="default"/>
                 <w:sz w:val="16"/>
@@ -419,10 +445,12 @@
           </w:tcPr>
           <w:p>
             <w:pPr>
-              <w:numPr>
-                <w:numId w:val="0"/>
-              </w:numPr>
-              <w:jc w:val="left"/>
+              <w:widowControl w:val="0"/>
+              <w:numPr>
+                <w:ilvl w:val="0"/>
+                <w:numId w:val="0"/>
+              </w:numPr>
+              <w:jc w:val="both"/>
               <w:rPr>
                 <w:rFonts w:hint="default"/>
                 <w:sz w:val="16"/>
@@ -449,10 +477,12 @@
           </w:tcPr>
           <w:p>
             <w:pPr>
-              <w:numPr>
-                <w:numId w:val="0"/>
-              </w:numPr>
-              <w:jc w:val="left"/>
+              <w:widowControl w:val="0"/>
+              <w:numPr>
+                <w:ilvl w:val="0"/>
+                <w:numId w:val="0"/>
+              </w:numPr>
+              <w:jc w:val="both"/>
               <w:rPr>
                 <w:rFonts w:hint="default"/>
                 <w:sz w:val="16"/>
@@ -479,10 +509,12 @@
           </w:tcPr>
           <w:p>
             <w:pPr>
-              <w:numPr>
-                <w:numId w:val="0"/>
-              </w:numPr>
-              <w:jc w:val="left"/>
+              <w:widowControl w:val="0"/>
+              <w:numPr>
+                <w:ilvl w:val="0"/>
+                <w:numId w:val="0"/>
+              </w:numPr>
+              <w:jc w:val="both"/>
               <w:rPr>
                 <w:rFonts w:hint="default"/>
                 <w:sz w:val="16"/>
@@ -509,10 +541,12 @@
           </w:tcPr>
           <w:p>
             <w:pPr>
-              <w:numPr>
-                <w:numId w:val="0"/>
-              </w:numPr>
-              <w:jc w:val="left"/>
+              <w:widowControl w:val="0"/>
+              <w:numPr>
+                <w:ilvl w:val="0"/>
+                <w:numId w:val="0"/>
+              </w:numPr>
+              <w:jc w:val="both"/>
               <w:rPr>
                 <w:rFonts w:hint="default"/>
                 <w:sz w:val="16"/>
@@ -545,7 +579,9 @@
             <w:insideV w:val="single" w:color="auto" w:sz="4" w:space="0"/>
           </w:tblBorders>
           <w:tblCellMar>
+            <w:top w:w="0" w:type="dxa"/>
             <w:left w:w="108" w:type="dxa"/>
+            <w:bottom w:w="0" w:type="dxa"/>
             <w:right w:w="108" w:type="dxa"/>
           </w:tblCellMar>
         </w:tblPrEx>
@@ -555,10 +591,12 @@
           </w:tcPr>
           <w:p>
             <w:pPr>
-              <w:numPr>
-                <w:numId w:val="0"/>
-              </w:numPr>
-              <w:jc w:val="left"/>
+              <w:widowControl w:val="0"/>
+              <w:numPr>
+                <w:ilvl w:val="0"/>
+                <w:numId w:val="0"/>
+              </w:numPr>
+              <w:jc w:val="both"/>
               <w:rPr>
                 <w:rFonts w:hint="default"/>
                 <w:sz w:val="16"/>
@@ -585,10 +623,12 @@
           </w:tcPr>
           <w:p>
             <w:pPr>
-              <w:numPr>
-                <w:numId w:val="0"/>
-              </w:numPr>
-              <w:jc w:val="left"/>
+              <w:widowControl w:val="0"/>
+              <w:numPr>
+                <w:ilvl w:val="0"/>
+                <w:numId w:val="0"/>
+              </w:numPr>
+              <w:jc w:val="both"/>
               <w:rPr>
                 <w:rFonts w:hint="default"/>
                 <w:sz w:val="16"/>
@@ -615,10 +655,12 @@
           </w:tcPr>
           <w:p>
             <w:pPr>
-              <w:numPr>
-                <w:numId w:val="0"/>
-              </w:numPr>
-              <w:jc w:val="left"/>
+              <w:widowControl w:val="0"/>
+              <w:numPr>
+                <w:ilvl w:val="0"/>
+                <w:numId w:val="0"/>
+              </w:numPr>
+              <w:jc w:val="both"/>
               <w:rPr>
                 <w:rFonts w:hint="default"/>
                 <w:sz w:val="16"/>
@@ -645,10 +687,12 @@
           </w:tcPr>
           <w:p>
             <w:pPr>
-              <w:numPr>
-                <w:numId w:val="0"/>
-              </w:numPr>
-              <w:jc w:val="left"/>
+              <w:widowControl w:val="0"/>
+              <w:numPr>
+                <w:ilvl w:val="0"/>
+                <w:numId w:val="0"/>
+              </w:numPr>
+              <w:jc w:val="both"/>
               <w:rPr>
                 <w:rFonts w:hint="default"/>
                 <w:sz w:val="16"/>
@@ -675,10 +719,12 @@
           </w:tcPr>
           <w:p>
             <w:pPr>
-              <w:numPr>
-                <w:numId w:val="0"/>
-              </w:numPr>
-              <w:jc w:val="left"/>
+              <w:widowControl w:val="0"/>
+              <w:numPr>
+                <w:ilvl w:val="0"/>
+                <w:numId w:val="0"/>
+              </w:numPr>
+              <w:jc w:val="both"/>
               <w:rPr>
                 <w:rFonts w:hint="default"/>
                 <w:sz w:val="16"/>
@@ -705,10 +751,12 @@
           </w:tcPr>
           <w:p>
             <w:pPr>
-              <w:numPr>
-                <w:numId w:val="0"/>
-              </w:numPr>
-              <w:jc w:val="left"/>
+              <w:widowControl w:val="0"/>
+              <w:numPr>
+                <w:ilvl w:val="0"/>
+                <w:numId w:val="0"/>
+              </w:numPr>
+              <w:jc w:val="both"/>
               <w:rPr>
                 <w:rFonts w:hint="default"/>
                 <w:sz w:val="16"/>
@@ -735,10 +783,12 @@
           </w:tcPr>
           <w:p>
             <w:pPr>
-              <w:numPr>
-                <w:numId w:val="0"/>
-              </w:numPr>
-              <w:jc w:val="left"/>
+              <w:widowControl w:val="0"/>
+              <w:numPr>
+                <w:ilvl w:val="0"/>
+                <w:numId w:val="0"/>
+              </w:numPr>
+              <w:jc w:val="both"/>
               <w:rPr>
                 <w:rFonts w:hint="default"/>
                 <w:sz w:val="16"/>
@@ -765,10 +815,12 @@
           </w:tcPr>
           <w:p>
             <w:pPr>
-              <w:numPr>
-                <w:numId w:val="0"/>
-              </w:numPr>
-              <w:jc w:val="left"/>
+              <w:widowControl w:val="0"/>
+              <w:numPr>
+                <w:ilvl w:val="0"/>
+                <w:numId w:val="0"/>
+              </w:numPr>
+              <w:jc w:val="both"/>
               <w:rPr>
                 <w:rFonts w:hint="default"/>
                 <w:sz w:val="16"/>
@@ -795,10 +847,12 @@
           </w:tcPr>
           <w:p>
             <w:pPr>
-              <w:numPr>
-                <w:numId w:val="0"/>
-              </w:numPr>
-              <w:jc w:val="left"/>
+              <w:widowControl w:val="0"/>
+              <w:numPr>
+                <w:ilvl w:val="0"/>
+                <w:numId w:val="0"/>
+              </w:numPr>
+              <w:jc w:val="both"/>
               <w:rPr>
                 <w:rFonts w:hint="default"/>
                 <w:sz w:val="16"/>
@@ -825,10 +879,12 @@
           </w:tcPr>
           <w:p>
             <w:pPr>
-              <w:numPr>
-                <w:numId w:val="0"/>
-              </w:numPr>
-              <w:jc w:val="left"/>
+              <w:widowControl w:val="0"/>
+              <w:numPr>
+                <w:ilvl w:val="0"/>
+                <w:numId w:val="0"/>
+              </w:numPr>
+              <w:jc w:val="both"/>
               <w:rPr>
                 <w:rFonts w:hint="default"/>
                 <w:sz w:val="16"/>
@@ -861,7 +917,9 @@
             <w:insideV w:val="single" w:color="auto" w:sz="4" w:space="0"/>
           </w:tblBorders>
           <w:tblCellMar>
+            <w:top w:w="0" w:type="dxa"/>
             <w:left w:w="108" w:type="dxa"/>
+            <w:bottom w:w="0" w:type="dxa"/>
             <w:right w:w="108" w:type="dxa"/>
           </w:tblCellMar>
         </w:tblPrEx>
@@ -871,10 +929,12 @@
           </w:tcPr>
           <w:p>
             <w:pPr>
-              <w:numPr>
-                <w:numId w:val="0"/>
-              </w:numPr>
-              <w:jc w:val="left"/>
+              <w:widowControl w:val="0"/>
+              <w:numPr>
+                <w:ilvl w:val="0"/>
+                <w:numId w:val="0"/>
+              </w:numPr>
+              <w:jc w:val="both"/>
               <w:rPr>
                 <w:rFonts w:hint="default"/>
                 <w:sz w:val="16"/>
@@ -901,10 +961,12 @@
           </w:tcPr>
           <w:p>
             <w:pPr>
-              <w:numPr>
-                <w:numId w:val="0"/>
-              </w:numPr>
-              <w:jc w:val="left"/>
+              <w:widowControl w:val="0"/>
+              <w:numPr>
+                <w:ilvl w:val="0"/>
+                <w:numId w:val="0"/>
+              </w:numPr>
+              <w:jc w:val="both"/>
               <w:rPr>
                 <w:rFonts w:hint="default"/>
                 <w:sz w:val="16"/>
@@ -931,10 +993,12 @@
           </w:tcPr>
           <w:p>
             <w:pPr>
-              <w:numPr>
-                <w:numId w:val="0"/>
-              </w:numPr>
-              <w:jc w:val="left"/>
+              <w:widowControl w:val="0"/>
+              <w:numPr>
+                <w:ilvl w:val="0"/>
+                <w:numId w:val="0"/>
+              </w:numPr>
+              <w:jc w:val="both"/>
               <w:rPr>
                 <w:rFonts w:hint="default"/>
                 <w:sz w:val="16"/>
@@ -961,10 +1025,12 @@
           </w:tcPr>
           <w:p>
             <w:pPr>
-              <w:numPr>
-                <w:numId w:val="0"/>
-              </w:numPr>
-              <w:jc w:val="left"/>
+              <w:widowControl w:val="0"/>
+              <w:numPr>
+                <w:ilvl w:val="0"/>
+                <w:numId w:val="0"/>
+              </w:numPr>
+              <w:jc w:val="both"/>
               <w:rPr>
                 <w:rFonts w:hint="default"/>
                 <w:sz w:val="16"/>
@@ -991,10 +1057,12 @@
           </w:tcPr>
           <w:p>
             <w:pPr>
-              <w:numPr>
-                <w:numId w:val="0"/>
-              </w:numPr>
-              <w:jc w:val="left"/>
+              <w:widowControl w:val="0"/>
+              <w:numPr>
+                <w:ilvl w:val="0"/>
+                <w:numId w:val="0"/>
+              </w:numPr>
+              <w:jc w:val="both"/>
               <w:rPr>
                 <w:rFonts w:hint="default"/>
                 <w:sz w:val="16"/>
@@ -1021,10 +1089,12 @@
           </w:tcPr>
           <w:p>
             <w:pPr>
-              <w:numPr>
-                <w:numId w:val="0"/>
-              </w:numPr>
-              <w:jc w:val="left"/>
+              <w:widowControl w:val="0"/>
+              <w:numPr>
+                <w:ilvl w:val="0"/>
+                <w:numId w:val="0"/>
+              </w:numPr>
+              <w:jc w:val="both"/>
               <w:rPr>
                 <w:rFonts w:hint="default"/>
                 <w:sz w:val="16"/>
@@ -1051,10 +1121,12 @@
           </w:tcPr>
           <w:p>
             <w:pPr>
-              <w:numPr>
-                <w:numId w:val="0"/>
-              </w:numPr>
-              <w:jc w:val="left"/>
+              <w:widowControl w:val="0"/>
+              <w:numPr>
+                <w:ilvl w:val="0"/>
+                <w:numId w:val="0"/>
+              </w:numPr>
+              <w:jc w:val="both"/>
               <w:rPr>
                 <w:rFonts w:hint="default"/>
                 <w:sz w:val="16"/>
@@ -1081,10 +1153,12 @@
           </w:tcPr>
           <w:p>
             <w:pPr>
-              <w:numPr>
-                <w:numId w:val="0"/>
-              </w:numPr>
-              <w:jc w:val="left"/>
+              <w:widowControl w:val="0"/>
+              <w:numPr>
+                <w:ilvl w:val="0"/>
+                <w:numId w:val="0"/>
+              </w:numPr>
+              <w:jc w:val="both"/>
               <w:rPr>
                 <w:rFonts w:hint="default"/>
                 <w:sz w:val="16"/>
@@ -1111,10 +1185,12 @@
           </w:tcPr>
           <w:p>
             <w:pPr>
-              <w:numPr>
-                <w:numId w:val="0"/>
-              </w:numPr>
-              <w:jc w:val="left"/>
+              <w:widowControl w:val="0"/>
+              <w:numPr>
+                <w:ilvl w:val="0"/>
+                <w:numId w:val="0"/>
+              </w:numPr>
+              <w:jc w:val="both"/>
               <w:rPr>
                 <w:rFonts w:hint="default"/>
                 <w:sz w:val="16"/>
@@ -1141,10 +1217,12 @@
           </w:tcPr>
           <w:p>
             <w:pPr>
-              <w:numPr>
-                <w:numId w:val="0"/>
-              </w:numPr>
-              <w:jc w:val="left"/>
+              <w:widowControl w:val="0"/>
+              <w:numPr>
+                <w:ilvl w:val="0"/>
+                <w:numId w:val="0"/>
+              </w:numPr>
+              <w:jc w:val="both"/>
               <w:rPr>
                 <w:rFonts w:hint="default"/>
                 <w:sz w:val="16"/>
@@ -1177,7 +1255,9 @@
             <w:insideV w:val="single" w:color="auto" w:sz="4" w:space="0"/>
           </w:tblBorders>
           <w:tblCellMar>
+            <w:top w:w="0" w:type="dxa"/>
             <w:left w:w="108" w:type="dxa"/>
+            <w:bottom w:w="0" w:type="dxa"/>
             <w:right w:w="108" w:type="dxa"/>
           </w:tblCellMar>
         </w:tblPrEx>
@@ -1187,10 +1267,12 @@
           </w:tcPr>
           <w:p>
             <w:pPr>
-              <w:numPr>
-                <w:numId w:val="0"/>
-              </w:numPr>
-              <w:jc w:val="left"/>
+              <w:widowControl w:val="0"/>
+              <w:numPr>
+                <w:ilvl w:val="0"/>
+                <w:numId w:val="0"/>
+              </w:numPr>
+              <w:jc w:val="both"/>
               <w:rPr>
                 <w:rFonts w:hint="default"/>
                 <w:sz w:val="16"/>
@@ -1217,10 +1299,12 @@
           </w:tcPr>
           <w:p>
             <w:pPr>
-              <w:numPr>
-                <w:numId w:val="0"/>
-              </w:numPr>
-              <w:jc w:val="left"/>
+              <w:widowControl w:val="0"/>
+              <w:numPr>
+                <w:ilvl w:val="0"/>
+                <w:numId w:val="0"/>
+              </w:numPr>
+              <w:jc w:val="both"/>
               <w:rPr>
                 <w:rFonts w:hint="default"/>
                 <w:sz w:val="16"/>
@@ -1247,10 +1331,12 @@
           </w:tcPr>
           <w:p>
             <w:pPr>
-              <w:numPr>
-                <w:numId w:val="0"/>
-              </w:numPr>
-              <w:jc w:val="left"/>
+              <w:widowControl w:val="0"/>
+              <w:numPr>
+                <w:ilvl w:val="0"/>
+                <w:numId w:val="0"/>
+              </w:numPr>
+              <w:jc w:val="both"/>
               <w:rPr>
                 <w:rFonts w:hint="default"/>
                 <w:sz w:val="16"/>
@@ -1277,10 +1363,12 @@
           </w:tcPr>
           <w:p>
             <w:pPr>
-              <w:numPr>
-                <w:numId w:val="0"/>
-              </w:numPr>
-              <w:jc w:val="left"/>
+              <w:widowControl w:val="0"/>
+              <w:numPr>
+                <w:ilvl w:val="0"/>
+                <w:numId w:val="0"/>
+              </w:numPr>
+              <w:jc w:val="both"/>
               <w:rPr>
                 <w:rFonts w:hint="default"/>
                 <w:sz w:val="16"/>
@@ -1307,10 +1395,12 @@
           </w:tcPr>
           <w:p>
             <w:pPr>
-              <w:numPr>
-                <w:numId w:val="0"/>
-              </w:numPr>
-              <w:jc w:val="left"/>
+              <w:widowControl w:val="0"/>
+              <w:numPr>
+                <w:ilvl w:val="0"/>
+                <w:numId w:val="0"/>
+              </w:numPr>
+              <w:jc w:val="both"/>
               <w:rPr>
                 <w:rFonts w:hint="default"/>
                 <w:sz w:val="16"/>
@@ -1337,10 +1427,12 @@
           </w:tcPr>
           <w:p>
             <w:pPr>
-              <w:numPr>
-                <w:numId w:val="0"/>
-              </w:numPr>
-              <w:jc w:val="left"/>
+              <w:widowControl w:val="0"/>
+              <w:numPr>
+                <w:ilvl w:val="0"/>
+                <w:numId w:val="0"/>
+              </w:numPr>
+              <w:jc w:val="both"/>
               <w:rPr>
                 <w:rFonts w:hint="default"/>
                 <w:sz w:val="16"/>
@@ -1367,10 +1459,12 @@
           </w:tcPr>
           <w:p>
             <w:pPr>
-              <w:numPr>
-                <w:numId w:val="0"/>
-              </w:numPr>
-              <w:jc w:val="left"/>
+              <w:widowControl w:val="0"/>
+              <w:numPr>
+                <w:ilvl w:val="0"/>
+                <w:numId w:val="0"/>
+              </w:numPr>
+              <w:jc w:val="both"/>
               <w:rPr>
                 <w:rFonts w:hint="default"/>
                 <w:sz w:val="16"/>
@@ -1397,10 +1491,12 @@
           </w:tcPr>
           <w:p>
             <w:pPr>
-              <w:numPr>
-                <w:numId w:val="0"/>
-              </w:numPr>
-              <w:jc w:val="left"/>
+              <w:widowControl w:val="0"/>
+              <w:numPr>
+                <w:ilvl w:val="0"/>
+                <w:numId w:val="0"/>
+              </w:numPr>
+              <w:jc w:val="both"/>
               <w:rPr>
                 <w:rFonts w:hint="default"/>
                 <w:sz w:val="16"/>
@@ -1427,10 +1523,12 @@
           </w:tcPr>
           <w:p>
             <w:pPr>
-              <w:numPr>
-                <w:numId w:val="0"/>
-              </w:numPr>
-              <w:jc w:val="left"/>
+              <w:widowControl w:val="0"/>
+              <w:numPr>
+                <w:ilvl w:val="0"/>
+                <w:numId w:val="0"/>
+              </w:numPr>
+              <w:jc w:val="both"/>
               <w:rPr>
                 <w:rFonts w:hint="default"/>
                 <w:sz w:val="16"/>
@@ -1457,10 +1555,12 @@
           </w:tcPr>
           <w:p>
             <w:pPr>
-              <w:numPr>
-                <w:numId w:val="0"/>
-              </w:numPr>
-              <w:jc w:val="left"/>
+              <w:widowControl w:val="0"/>
+              <w:numPr>
+                <w:ilvl w:val="0"/>
+                <w:numId w:val="0"/>
+              </w:numPr>
+              <w:jc w:val="both"/>
               <w:rPr>
                 <w:rFonts w:hint="default"/>
                 <w:sz w:val="16"/>
@@ -1493,7 +1593,9 @@
             <w:insideV w:val="single" w:color="auto" w:sz="4" w:space="0"/>
           </w:tblBorders>
           <w:tblCellMar>
+            <w:top w:w="0" w:type="dxa"/>
             <w:left w:w="108" w:type="dxa"/>
+            <w:bottom w:w="0" w:type="dxa"/>
             <w:right w:w="108" w:type="dxa"/>
           </w:tblCellMar>
         </w:tblPrEx>
@@ -1503,10 +1605,12 @@
           </w:tcPr>
           <w:p>
             <w:pPr>
-              <w:numPr>
-                <w:numId w:val="0"/>
-              </w:numPr>
-              <w:jc w:val="left"/>
+              <w:widowControl w:val="0"/>
+              <w:numPr>
+                <w:ilvl w:val="0"/>
+                <w:numId w:val="0"/>
+              </w:numPr>
+              <w:jc w:val="both"/>
               <w:rPr>
                 <w:rFonts w:hint="default"/>
                 <w:sz w:val="16"/>
@@ -1533,10 +1637,12 @@
           </w:tcPr>
           <w:p>
             <w:pPr>
-              <w:numPr>
-                <w:numId w:val="0"/>
-              </w:numPr>
-              <w:jc w:val="left"/>
+              <w:widowControl w:val="0"/>
+              <w:numPr>
+                <w:ilvl w:val="0"/>
+                <w:numId w:val="0"/>
+              </w:numPr>
+              <w:jc w:val="both"/>
               <w:rPr>
                 <w:rFonts w:hint="default"/>
                 <w:sz w:val="16"/>
@@ -1563,10 +1669,12 @@
           </w:tcPr>
           <w:p>
             <w:pPr>
-              <w:numPr>
-                <w:numId w:val="0"/>
-              </w:numPr>
-              <w:jc w:val="left"/>
+              <w:widowControl w:val="0"/>
+              <w:numPr>
+                <w:ilvl w:val="0"/>
+                <w:numId w:val="0"/>
+              </w:numPr>
+              <w:jc w:val="both"/>
               <w:rPr>
                 <w:rFonts w:hint="default"/>
                 <w:sz w:val="16"/>
@@ -1593,10 +1701,12 @@
           </w:tcPr>
           <w:p>
             <w:pPr>
-              <w:numPr>
-                <w:numId w:val="0"/>
-              </w:numPr>
-              <w:jc w:val="left"/>
+              <w:widowControl w:val="0"/>
+              <w:numPr>
+                <w:ilvl w:val="0"/>
+                <w:numId w:val="0"/>
+              </w:numPr>
+              <w:jc w:val="both"/>
               <w:rPr>
                 <w:rFonts w:hint="default"/>
                 <w:sz w:val="16"/>
@@ -1623,10 +1733,12 @@
           </w:tcPr>
           <w:p>
             <w:pPr>
-              <w:numPr>
-                <w:numId w:val="0"/>
-              </w:numPr>
-              <w:jc w:val="left"/>
+              <w:widowControl w:val="0"/>
+              <w:numPr>
+                <w:ilvl w:val="0"/>
+                <w:numId w:val="0"/>
+              </w:numPr>
+              <w:jc w:val="both"/>
               <w:rPr>
                 <w:rFonts w:hint="default"/>
                 <w:sz w:val="16"/>
@@ -1653,10 +1765,12 @@
           </w:tcPr>
           <w:p>
             <w:pPr>
-              <w:numPr>
-                <w:numId w:val="0"/>
-              </w:numPr>
-              <w:jc w:val="left"/>
+              <w:widowControl w:val="0"/>
+              <w:numPr>
+                <w:ilvl w:val="0"/>
+                <w:numId w:val="0"/>
+              </w:numPr>
+              <w:jc w:val="both"/>
               <w:rPr>
                 <w:rFonts w:hint="default"/>
                 <w:sz w:val="16"/>
@@ -1673,10 +1787,12 @@
           </w:tcPr>
           <w:p>
             <w:pPr>
-              <w:numPr>
-                <w:numId w:val="0"/>
-              </w:numPr>
-              <w:jc w:val="left"/>
+              <w:widowControl w:val="0"/>
+              <w:numPr>
+                <w:ilvl w:val="0"/>
+                <w:numId w:val="0"/>
+              </w:numPr>
+              <w:jc w:val="both"/>
               <w:rPr>
                 <w:rFonts w:hint="default"/>
                 <w:sz w:val="16"/>
@@ -1693,10 +1809,12 @@
           </w:tcPr>
           <w:p>
             <w:pPr>
-              <w:numPr>
-                <w:numId w:val="0"/>
-              </w:numPr>
-              <w:jc w:val="left"/>
+              <w:widowControl w:val="0"/>
+              <w:numPr>
+                <w:ilvl w:val="0"/>
+                <w:numId w:val="0"/>
+              </w:numPr>
+              <w:jc w:val="both"/>
               <w:rPr>
                 <w:rFonts w:hint="default"/>
                 <w:sz w:val="16"/>
@@ -1723,10 +1841,12 @@
           </w:tcPr>
           <w:p>
             <w:pPr>
-              <w:numPr>
-                <w:numId w:val="0"/>
-              </w:numPr>
-              <w:jc w:val="left"/>
+              <w:widowControl w:val="0"/>
+              <w:numPr>
+                <w:ilvl w:val="0"/>
+                <w:numId w:val="0"/>
+              </w:numPr>
+              <w:jc w:val="both"/>
               <w:rPr>
                 <w:rFonts w:hint="default"/>
                 <w:sz w:val="16"/>
@@ -1753,10 +1873,12 @@
           </w:tcPr>
           <w:p>
             <w:pPr>
-              <w:numPr>
-                <w:numId w:val="0"/>
-              </w:numPr>
-              <w:jc w:val="left"/>
+              <w:widowControl w:val="0"/>
+              <w:numPr>
+                <w:ilvl w:val="0"/>
+                <w:numId w:val="0"/>
+              </w:numPr>
+              <w:jc w:val="both"/>
               <w:rPr>
                 <w:rFonts w:hint="default"/>
                 <w:sz w:val="16"/>
@@ -1789,7 +1911,9 @@
             <w:insideV w:val="single" w:color="auto" w:sz="4" w:space="0"/>
           </w:tblBorders>
           <w:tblCellMar>
+            <w:top w:w="0" w:type="dxa"/>
             <w:left w:w="108" w:type="dxa"/>
+            <w:bottom w:w="0" w:type="dxa"/>
             <w:right w:w="108" w:type="dxa"/>
           </w:tblCellMar>
         </w:tblPrEx>
@@ -1800,10 +1924,12 @@
           </w:tcPr>
           <w:p>
             <w:pPr>
-              <w:numPr>
-                <w:numId w:val="0"/>
-              </w:numPr>
-              <w:jc w:val="left"/>
+              <w:widowControl w:val="0"/>
+              <w:numPr>
+                <w:ilvl w:val="0"/>
+                <w:numId w:val="0"/>
+              </w:numPr>
+              <w:jc w:val="both"/>
               <w:rPr>
                 <w:rFonts w:hint="default"/>
                 <w:sz w:val="16"/>
@@ -1831,10 +1957,12 @@
           </w:tcPr>
           <w:p>
             <w:pPr>
-              <w:numPr>
-                <w:numId w:val="0"/>
-              </w:numPr>
-              <w:jc w:val="left"/>
+              <w:widowControl w:val="0"/>
+              <w:numPr>
+                <w:ilvl w:val="0"/>
+                <w:numId w:val="0"/>
+              </w:numPr>
+              <w:jc w:val="both"/>
               <w:rPr>
                 <w:rFonts w:hint="default"/>
                 <w:sz w:val="16"/>
@@ -1862,10 +1990,12 @@
           </w:tcPr>
           <w:p>
             <w:pPr>
-              <w:numPr>
-                <w:numId w:val="0"/>
-              </w:numPr>
-              <w:jc w:val="left"/>
+              <w:widowControl w:val="0"/>
+              <w:numPr>
+                <w:ilvl w:val="0"/>
+                <w:numId w:val="0"/>
+              </w:numPr>
+              <w:jc w:val="both"/>
               <w:rPr>
                 <w:rFonts w:hint="default"/>
                 <w:sz w:val="16"/>
@@ -1893,10 +2023,12 @@
           </w:tcPr>
           <w:p>
             <w:pPr>
-              <w:numPr>
-                <w:numId w:val="0"/>
-              </w:numPr>
-              <w:jc w:val="left"/>
+              <w:widowControl w:val="0"/>
+              <w:numPr>
+                <w:ilvl w:val="0"/>
+                <w:numId w:val="0"/>
+              </w:numPr>
+              <w:jc w:val="both"/>
               <w:rPr>
                 <w:rFonts w:hint="default"/>
                 <w:sz w:val="16"/>
@@ -1924,10 +2056,12 @@
           </w:tcPr>
           <w:p>
             <w:pPr>
-              <w:numPr>
-                <w:numId w:val="0"/>
-              </w:numPr>
-              <w:jc w:val="left"/>
+              <w:widowControl w:val="0"/>
+              <w:numPr>
+                <w:ilvl w:val="0"/>
+                <w:numId w:val="0"/>
+              </w:numPr>
+              <w:jc w:val="both"/>
               <w:rPr>
                 <w:rFonts w:hint="default"/>
                 <w:sz w:val="16"/>
@@ -1960,13 +2094,13 @@
             <w:insideV w:val="single" w:color="auto" w:sz="4" w:space="0"/>
           </w:tblBorders>
           <w:tblCellMar>
+            <w:top w:w="0" w:type="dxa"/>
             <w:left w:w="108" w:type="dxa"/>
+            <w:bottom w:w="0" w:type="dxa"/>
             <w:right w:w="108" w:type="dxa"/>
           </w:tblCellMar>
         </w:tblPrEx>
         <w:trPr>
-          <w:wBefore w:w="0" w:type="auto"/>
-          <w:wAfter w:w="0" w:type="auto"/>
           <w:trHeight w:val="88" w:hRule="atLeast"/>
         </w:trPr>
         <w:tc>
@@ -1977,10 +2111,12 @@
           </w:tcPr>
           <w:p>
             <w:pPr>
-              <w:numPr>
-                <w:numId w:val="0"/>
-              </w:numPr>
-              <w:jc w:val="center"/>
+              <w:widowControl w:val="0"/>
+              <w:numPr>
+                <w:ilvl w:val="0"/>
+                <w:numId w:val="0"/>
+              </w:numPr>
+              <w:jc w:val="both"/>
               <w:rPr>
                 <w:rFonts w:hint="default"/>
                 <w:sz w:val="16"/>
@@ -2009,10 +2145,12 @@
           </w:tcPr>
           <w:p>
             <w:pPr>
-              <w:numPr>
-                <w:numId w:val="0"/>
-              </w:numPr>
-              <w:jc w:val="center"/>
+              <w:widowControl w:val="0"/>
+              <w:numPr>
+                <w:ilvl w:val="0"/>
+                <w:numId w:val="0"/>
+              </w:numPr>
+              <w:jc w:val="both"/>
               <w:rPr>
                 <w:rFonts w:hint="default"/>
                 <w:sz w:val="16"/>
@@ -2040,10 +2178,12 @@
           </w:tcPr>
           <w:p>
             <w:pPr>
-              <w:numPr>
-                <w:numId w:val="0"/>
-              </w:numPr>
-              <w:jc w:val="left"/>
+              <w:widowControl w:val="0"/>
+              <w:numPr>
+                <w:ilvl w:val="0"/>
+                <w:numId w:val="0"/>
+              </w:numPr>
+              <w:jc w:val="both"/>
               <w:rPr>
                 <w:rFonts w:hint="default"/>
                 <w:sz w:val="16"/>
@@ -2071,10 +2211,12 @@
           </w:tcPr>
           <w:p>
             <w:pPr>
-              <w:numPr>
-                <w:numId w:val="0"/>
-              </w:numPr>
-              <w:jc w:val="left"/>
+              <w:widowControl w:val="0"/>
+              <w:numPr>
+                <w:ilvl w:val="0"/>
+                <w:numId w:val="0"/>
+              </w:numPr>
+              <w:jc w:val="both"/>
               <w:rPr>
                 <w:rFonts w:hint="default"/>
                 <w:sz w:val="16"/>
@@ -2102,10 +2244,12 @@
           </w:tcPr>
           <w:p>
             <w:pPr>
-              <w:numPr>
-                <w:numId w:val="0"/>
-              </w:numPr>
-              <w:jc w:val="left"/>
+              <w:widowControl w:val="0"/>
+              <w:numPr>
+                <w:ilvl w:val="0"/>
+                <w:numId w:val="0"/>
+              </w:numPr>
+              <w:jc w:val="both"/>
               <w:rPr>
                 <w:rFonts w:hint="default"/>
                 <w:sz w:val="16"/>
@@ -2138,13 +2282,13 @@
             <w:insideV w:val="single" w:color="auto" w:sz="4" w:space="0"/>
           </w:tblBorders>
           <w:tblCellMar>
+            <w:top w:w="0" w:type="dxa"/>
             <w:left w:w="108" w:type="dxa"/>
+            <w:bottom w:w="0" w:type="dxa"/>
             <w:right w:w="108" w:type="dxa"/>
           </w:tblCellMar>
         </w:tblPrEx>
         <w:trPr>
-          <w:wBefore w:w="0" w:type="auto"/>
-          <w:wAfter w:w="0" w:type="auto"/>
           <w:trHeight w:val="88" w:hRule="atLeast"/>
         </w:trPr>
         <w:tc>
@@ -2155,7 +2299,8 @@
           </w:tcPr>
           <w:p>
             <w:pPr>
-              <w:jc w:val="left"/>
+              <w:widowControl w:val="0"/>
+              <w:jc w:val="both"/>
             </w:pPr>
           </w:p>
         </w:tc>
@@ -2167,7 +2312,8 @@
           </w:tcPr>
           <w:p>
             <w:pPr>
-              <w:jc w:val="left"/>
+              <w:widowControl w:val="0"/>
+              <w:jc w:val="both"/>
             </w:pPr>
           </w:p>
         </w:tc>
@@ -2178,10 +2324,12 @@
           </w:tcPr>
           <w:p>
             <w:pPr>
-              <w:numPr>
-                <w:numId w:val="0"/>
-              </w:numPr>
-              <w:jc w:val="left"/>
+              <w:widowControl w:val="0"/>
+              <w:numPr>
+                <w:ilvl w:val="0"/>
+                <w:numId w:val="0"/>
+              </w:numPr>
+              <w:jc w:val="both"/>
               <w:rPr>
                 <w:rFonts w:hint="default"/>
                 <w:sz w:val="16"/>
@@ -2209,7 +2357,8 @@
           </w:tcPr>
           <w:p>
             <w:pPr>
-              <w:jc w:val="left"/>
+              <w:widowControl w:val="0"/>
+              <w:jc w:val="both"/>
               <w:rPr>
                 <w:rFonts w:hint="default"/>
                 <w:sz w:val="16"/>
@@ -2237,7 +2386,8 @@
           </w:tcPr>
           <w:p>
             <w:pPr>
-              <w:jc w:val="left"/>
+              <w:widowControl w:val="0"/>
+              <w:jc w:val="both"/>
               <w:rPr>
                 <w:rFonts w:hint="default"/>
                 <w:sz w:val="16"/>
@@ -2270,13 +2420,13 @@
             <w:insideV w:val="single" w:color="auto" w:sz="4" w:space="0"/>
           </w:tblBorders>
           <w:tblCellMar>
+            <w:top w:w="0" w:type="dxa"/>
             <w:left w:w="108" w:type="dxa"/>
+            <w:bottom w:w="0" w:type="dxa"/>
             <w:right w:w="108" w:type="dxa"/>
           </w:tblCellMar>
         </w:tblPrEx>
         <w:trPr>
-          <w:wBefore w:w="0" w:type="auto"/>
-          <w:wAfter w:w="0" w:type="auto"/>
           <w:trHeight w:val="90" w:hRule="atLeast"/>
         </w:trPr>
         <w:tc>
@@ -2287,7 +2437,8 @@
           </w:tcPr>
           <w:p>
             <w:pPr>
-              <w:jc w:val="left"/>
+              <w:widowControl w:val="0"/>
+              <w:jc w:val="both"/>
             </w:pPr>
           </w:p>
         </w:tc>
@@ -2299,7 +2450,8 @@
           </w:tcPr>
           <w:p>
             <w:pPr>
-              <w:jc w:val="left"/>
+              <w:widowControl w:val="0"/>
+              <w:jc w:val="both"/>
             </w:pPr>
           </w:p>
         </w:tc>
@@ -2310,10 +2462,12 @@
           </w:tcPr>
           <w:p>
             <w:pPr>
-              <w:numPr>
-                <w:numId w:val="0"/>
-              </w:numPr>
-              <w:jc w:val="left"/>
+              <w:widowControl w:val="0"/>
+              <w:numPr>
+                <w:ilvl w:val="0"/>
+                <w:numId w:val="0"/>
+              </w:numPr>
+              <w:jc w:val="both"/>
               <w:rPr>
                 <w:rFonts w:hint="default"/>
                 <w:sz w:val="16"/>
@@ -2341,7 +2495,8 @@
           </w:tcPr>
           <w:p>
             <w:pPr>
-              <w:jc w:val="left"/>
+              <w:widowControl w:val="0"/>
+              <w:jc w:val="both"/>
               <w:rPr>
                 <w:rFonts w:hint="default"/>
                 <w:sz w:val="16"/>
@@ -2369,7 +2524,8 @@
           </w:tcPr>
           <w:p>
             <w:pPr>
-              <w:jc w:val="left"/>
+              <w:widowControl w:val="0"/>
+              <w:jc w:val="both"/>
               <w:rPr>
                 <w:rFonts w:hint="default"/>
                 <w:sz w:val="16"/>
@@ -2402,13 +2558,13 @@
             <w:insideV w:val="single" w:color="auto" w:sz="4" w:space="0"/>
           </w:tblBorders>
           <w:tblCellMar>
+            <w:top w:w="0" w:type="dxa"/>
             <w:left w:w="108" w:type="dxa"/>
+            <w:bottom w:w="0" w:type="dxa"/>
             <w:right w:w="108" w:type="dxa"/>
           </w:tblCellMar>
         </w:tblPrEx>
         <w:trPr>
-          <w:wBefore w:w="0" w:type="auto"/>
-          <w:wAfter w:w="0" w:type="auto"/>
           <w:trHeight w:val="621" w:hRule="atLeast"/>
         </w:trPr>
         <w:tc>
@@ -2418,10 +2574,12 @@
           </w:tcPr>
           <w:p>
             <w:pPr>
-              <w:numPr>
-                <w:numId w:val="0"/>
-              </w:numPr>
-              <w:jc w:val="left"/>
+              <w:widowControl w:val="0"/>
+              <w:numPr>
+                <w:ilvl w:val="0"/>
+                <w:numId w:val="0"/>
+              </w:numPr>
+              <w:jc w:val="both"/>
               <w:rPr>
                 <w:rFonts w:hint="default"/>
                 <w:b w:val="0"/>
@@ -2465,10 +2623,12 @@
           </w:tcPr>
           <w:p>
             <w:pPr>
-              <w:numPr>
-                <w:numId w:val="0"/>
-              </w:numPr>
-              <w:jc w:val="center"/>
+              <w:widowControl w:val="0"/>
+              <w:numPr>
+                <w:ilvl w:val="0"/>
+                <w:numId w:val="0"/>
+              </w:numPr>
+              <w:jc w:val="both"/>
               <w:rPr>
                 <w:rFonts w:hint="default"/>
                 <w:b/>
@@ -2500,10 +2660,12 @@
           </w:tcPr>
           <w:p>
             <w:pPr>
-              <w:numPr>
-                <w:numId w:val="0"/>
-              </w:numPr>
-              <w:jc w:val="left"/>
+              <w:widowControl w:val="0"/>
+              <w:numPr>
+                <w:ilvl w:val="0"/>
+                <w:numId w:val="0"/>
+              </w:numPr>
+              <w:jc w:val="both"/>
               <w:rPr>
                 <w:rFonts w:hint="default"/>
                 <w:sz w:val="16"/>
@@ -2529,9 +2691,10 @@
     <w:p>
       <w:pPr>
         <w:numPr>
+          <w:ilvl w:val="0"/>
           <w:numId w:val="0"/>
         </w:numPr>
-        <w:jc w:val="left"/>
+        <w:jc w:val="both"/>
         <w:rPr>
           <w:rFonts w:hint="default"/>
           <w:sz w:val="16"/>
@@ -2539,9 +2702,8 @@
           <w:lang w:val="en-US"/>
         </w:rPr>
       </w:pPr>
-      <w:bookmarkStart w:id="0" w:name="_GoBack"/>
-      <w:bookmarkEnd w:id="0"/>
     </w:p>
+    <w:bookmarkEnd w:id="0"/>
     <w:sectPr>
       <w:pgSz w:w="11906" w:h="16838"/>
       <w:pgMar w:top="1440" w:right="1800" w:bottom="1440" w:left="1800" w:header="720" w:footer="720" w:gutter="0"/>
@@ -2731,7 +2893,7 @@
     <w:lsdException w:unhideWhenUsed="0" w:uiPriority="0" w:semiHidden="0" w:name="Table Web 2"/>
     <w:lsdException w:unhideWhenUsed="0" w:uiPriority="0" w:semiHidden="0" w:name="Table Web 3"/>
     <w:lsdException w:unhideWhenUsed="0" w:uiPriority="0" w:semiHidden="0" w:name="Balloon Text"/>
-    <w:lsdException w:unhideWhenUsed="0" w:uiPriority="0" w:semiHidden="0" w:name="Table Grid"/>
+    <w:lsdException w:qFormat="1" w:unhideWhenUsed="0" w:uiPriority="0" w:semiHidden="0" w:name="Table Grid"/>
     <w:lsdException w:unhideWhenUsed="0" w:uiPriority="0" w:semiHidden="0" w:name="Table Theme"/>
     <w:lsdException w:unhideWhenUsed="0" w:uiPriority="60" w:semiHidden="0" w:name="Light Shading"/>
     <w:lsdException w:unhideWhenUsed="0" w:uiPriority="61" w:semiHidden="0" w:name="Light List"/>
@@ -2864,6 +3026,7 @@
   <w:style w:type="table" w:styleId="4">
     <w:name w:val="Table Grid"/>
     <w:basedOn w:val="3"/>
+    <w:qFormat/>
     <w:uiPriority w:val="0"/>
     <w:pPr>
       <w:widowControl w:val="0"/>

</xml_diff>